<commit_message>
add lab 4.2 and change lab 4 folders structure
</commit_message>
<xml_diff>
--- a/Lab5/report.docx
+++ b/Lab5/report.docx
@@ -73,6 +73,9 @@
         <w:jc w:val="center"/>
       </w:pPr>
       <w:r>
+        <w:rPr>
+          <w:noProof/>
+        </w:rPr>
         <w:drawing>
           <wp:inline distT="0" distB="0" distL="0" distR="0" wp14:anchorId="41EA4D66" wp14:editId="13C38825">
             <wp:extent cx="5940425" cy="709930"/>
@@ -142,10 +145,10 @@
           <w:lang w:val="en-US"/>
         </w:rPr>
         <w:drawing>
-          <wp:inline distT="0" distB="0" distL="0" distR="0" wp14:anchorId="38B1913C" wp14:editId="0CB67168">
-            <wp:extent cx="5940425" cy="2857500"/>
-            <wp:effectExtent l="0" t="0" r="3175" b="0"/>
-            <wp:docPr id="2" name="Picture 2"/>
+          <wp:inline distT="0" distB="0" distL="0" distR="0" wp14:anchorId="179C83F3" wp14:editId="6EC552B4">
+            <wp:extent cx="5940425" cy="2911475"/>
+            <wp:effectExtent l="0" t="0" r="3175" b="3175"/>
+            <wp:docPr id="3" name="Picture 3"/>
             <wp:cNvGraphicFramePr>
               <a:graphicFrameLocks xmlns:a="http://schemas.openxmlformats.org/drawingml/2006/main" noChangeAspect="1"/>
             </wp:cNvGraphicFramePr>
@@ -165,7 +168,7 @@
                   <pic:spPr>
                     <a:xfrm>
                       <a:off x="0" y="0"/>
-                      <a:ext cx="5940425" cy="2857500"/>
+                      <a:ext cx="5940425" cy="2911475"/>
                     </a:xfrm>
                     <a:prstGeom prst="rect">
                       <a:avLst/>
@@ -242,23 +245,7 @@
             <w:rFonts w:ascii="Segoe UI" w:hAnsi="Segoe UI" w:cs="Segoe UI"/>
             <w:shd w:val="clear" w:color="auto" w:fill="FFFFFF"/>
           </w:rPr>
-          <w:t>Azure Key V</w:t>
-        </w:r>
-        <w:r>
-          <w:rPr>
-            <w:rStyle w:val="Hyperlink"/>
-            <w:rFonts w:ascii="Segoe UI" w:hAnsi="Segoe UI" w:cs="Segoe UI"/>
-            <w:shd w:val="clear" w:color="auto" w:fill="FFFFFF"/>
-          </w:rPr>
-          <w:t>a</w:t>
-        </w:r>
-        <w:r>
-          <w:rPr>
-            <w:rStyle w:val="Hyperlink"/>
-            <w:rFonts w:ascii="Segoe UI" w:hAnsi="Segoe UI" w:cs="Segoe UI"/>
-            <w:shd w:val="clear" w:color="auto" w:fill="FFFFFF"/>
-          </w:rPr>
-          <w:t>ult</w:t>
+          <w:t>Azure Key Vault</w:t>
         </w:r>
       </w:hyperlink>
       <w:r>

</xml_diff>